<commit_message>
Subo ejemplo implementación teclado 4x4
</commit_message>
<xml_diff>
--- a/Bibliografía/Actividad 4 Shield 1.0/SchafrikMariaVictoria/ACTIVIDAD 4 BIBLIOGRAFIA CONSULTADA Y EXTRA/Video recomendados.docx
+++ b/Bibliografía/Actividad 4 Shield 1.0/SchafrikMariaVictoria/ACTIVIDAD 4 BIBLIOGRAFIA CONSULTADA Y EXTRA/Video recomendados.docx
@@ -19,6 +19,16 @@
             <w:rStyle w:val="Hipervnculo"/>
           </w:rPr>
           <w:t>Curso Arduino_ Shields</w:t>
+        </w:r>
+      </w:hyperlink>
+    </w:p>
+    <w:p>
+      <w:hyperlink r:id="rId5" w:anchor="id=1&amp;vid=c2d463ed1f8e2f923761a4bb6bba2274&amp;action=click" w:history="1">
+        <w:r>
+          <w:rPr>
+            <w:rStyle w:val="Hipervnculo"/>
+          </w:rPr>
+          <w:t>Ejemplo uso teclado 4x4</w:t>
         </w:r>
       </w:hyperlink>
     </w:p>

</xml_diff>

<commit_message>
subo otro ejemplo de implementación de teclado 4x4
</commit_message>
<xml_diff>
--- a/Bibliografía/Actividad 4 Shield 1.0/SchafrikMariaVictoria/ACTIVIDAD 4 BIBLIOGRAFIA CONSULTADA Y EXTRA/Video recomendados.docx
+++ b/Bibliografía/Actividad 4 Shield 1.0/SchafrikMariaVictoria/ACTIVIDAD 4 BIBLIOGRAFIA CONSULTADA Y EXTRA/Video recomendados.docx
@@ -29,6 +29,16 @@
             <w:rStyle w:val="Hipervnculo"/>
           </w:rPr>
           <w:t>Ejemplo uso teclado 4x4</w:t>
+        </w:r>
+      </w:hyperlink>
+    </w:p>
+    <w:p>
+      <w:hyperlink r:id="rId6" w:anchor="action=view&amp;id=2&amp;vid=b0894cf141e3f903f8c5cc1249a45e68" w:history="1">
+        <w:r>
+          <w:rPr>
+            <w:rStyle w:val="Hipervnculo"/>
+          </w:rPr>
+          <w:t>Ejemplo 2 implementación teclado 4x4</w:t>
         </w:r>
       </w:hyperlink>
     </w:p>

</xml_diff>